<commit_message>
grant draft LOI done
</commit_message>
<xml_diff>
--- a/grants/loi.docx
+++ b/grants/loi.docx
@@ -1,66 +1,169 @@
 
 <file path=word/document.xml><?xml version="1.0" encoding="utf-8"?>
-<w:document xmlns:w="http://schemas.openxmlformats.org/wordprocessingml/2006/main" xmlns:m="http://schemas.openxmlformats.org/officeDocument/2006/math" xmlns:r="http://schemas.openxmlformats.org/officeDocument/2006/relationships" xmlns:o="urn:schemas-microsoft-com:office:office" xmlns:v="urn:schemas-microsoft-com:vml" xmlns:w10="urn:schemas-microsoft-com:office:word" xmlns:a="http://schemas.openxmlformats.org/drawingml/2006/main" xmlns:pic="http://schemas.openxmlformats.org/drawingml/2006/picture" xmlns:wp="http://schemas.openxmlformats.org/drawingml/2006/wordprocessingDrawing">
+<w:document xmlns:wpc="http://schemas.microsoft.com/office/word/2010/wordprocessingCanvas" xmlns:cx="http://schemas.microsoft.com/office/drawing/2014/chartex" xmlns:cx1="http://schemas.microsoft.com/office/drawing/2015/9/8/chartex" xmlns:cx2="http://schemas.microsoft.com/office/drawing/2015/10/21/chartex" xmlns:cx3="http://schemas.microsoft.com/office/drawing/2016/5/9/chartex" xmlns:cx4="http://schemas.microsoft.com/office/drawing/2016/5/10/chartex" xmlns:cx5="http://schemas.microsoft.com/office/drawing/2016/5/11/chartex" xmlns:cx6="http://schemas.microsoft.com/office/drawing/2016/5/12/chartex" xmlns:cx7="http://schemas.microsoft.com/office/drawing/2016/5/13/chartex" xmlns:cx8="http://schemas.microsoft.com/office/drawing/2016/5/14/chartex" xmlns:mc="http://schemas.openxmlformats.org/markup-compatibility/2006" xmlns:aink="http://schemas.microsoft.com/office/drawing/2016/ink" xmlns:am3d="http://schemas.microsoft.com/office/drawing/2017/model3d" xmlns:o="urn:schemas-microsoft-com:office:office" xmlns:oel="http://schemas.microsoft.com/office/2019/extlst" xmlns:r="http://schemas.openxmlformats.org/officeDocument/2006/relationships" xmlns:m="http://schemas.openxmlformats.org/officeDocument/2006/math" xmlns:v="urn:schemas-microsoft-com:vml" xmlns:wp14="http://schemas.microsoft.com/office/word/2010/wordprocessingDrawing" xmlns:wp="http://schemas.openxmlformats.org/drawingml/2006/wordprocessingDrawing" xmlns:w10="urn:schemas-microsoft-com:office:word" xmlns:w="http://schemas.openxmlformats.org/wordprocessingml/2006/main" xmlns:w14="http://schemas.microsoft.com/office/word/2010/wordml" xmlns:w15="http://schemas.microsoft.com/office/word/2012/wordml" xmlns:w16cex="http://schemas.microsoft.com/office/word/2018/wordml/cex" xmlns:w16cid="http://schemas.microsoft.com/office/word/2016/wordml/cid" xmlns:w16="http://schemas.microsoft.com/office/word/2018/wordml" xmlns:w16sdtdh="http://schemas.microsoft.com/office/word/2020/wordml/sdtdatahash" xmlns:w16se="http://schemas.microsoft.com/office/word/2015/wordml/symex" xmlns:wpg="http://schemas.microsoft.com/office/word/2010/wordprocessingGroup" xmlns:wpi="http://schemas.microsoft.com/office/word/2010/wordprocessingInk" xmlns:wne="http://schemas.microsoft.com/office/word/2006/wordml" xmlns:wps="http://schemas.microsoft.com/office/word/2010/wordprocessingShape" mc:Ignorable="w14 w15 w16se w16cid w16 w16cex w16sdtdh wp14">
   <w:body>
-    <w:bookmarkStart w:id="20" w:name="Xf2f8ea2d3ae9a6ce3b71d98bbaec338423f0996"/>
     <w:p>
       <w:pPr>
-        <w:pStyle w:val="Heading1"/>
+        <w:rPr>
+          <w:sz w:val="24"/>
+          <w:szCs w:val="24"/>
+        </w:rPr>
       </w:pPr>
       <w:r>
-        <w:t xml:space="preserve">Letter of Intent: Vagal Rescue for Atrial Arrhythmia Protection</w:t>
+        <w:rPr>
+          <w:sz w:val="24"/>
+          <w:szCs w:val="24"/>
+        </w:rPr>
+        <w:t>December 2, 2022</w:t>
+      </w:r>
+      <w:r>
+        <w:rPr>
+          <w:sz w:val="24"/>
+          <w:szCs w:val="24"/>
+        </w:rPr>
+        <w:br/>
+        <w:t>American Heart Association</w:t>
+      </w:r>
+      <w:r>
+        <w:rPr>
+          <w:sz w:val="24"/>
+          <w:szCs w:val="24"/>
+        </w:rPr>
+        <w:br/>
+        <w:t>2023 Innovative Project Award</w:t>
       </w:r>
     </w:p>
     <w:p>
       <w:pPr>
-        <w:pStyle w:val="FirstParagraph"/>
+        <w:pStyle w:val="BodyText"/>
+        <w:rPr>
+          <w:sz w:val="24"/>
+          <w:szCs w:val="24"/>
+        </w:rPr>
       </w:pPr>
       <w:r>
-        <w:t xml:space="preserve">Atrial fibrillation (AF) is the most common arrhythmia worldwide, affecting over 1% of the population. There is poor understanding of both how the disease is triggered or maintained, and it is critical to understand alternative pathways for the management of AF. Moreover, in patients with dilated atria or known atrial myopathy, management is even less successful with either ablative or pharmacological approaches. Evaluating a distinct mechanistic pathway is critical to decreasing arrhythmia risk.</w:t>
+        <w:rPr>
+          <w:sz w:val="24"/>
+          <w:szCs w:val="24"/>
+        </w:rPr>
+        <w:t>The Division of Cardiology at the University of Illinois at Chicago (UIC) is seeking support for an innovative approach to identifying a causal, mechanistic step in atrial fibrillation.</w:t>
       </w:r>
     </w:p>
     <w:p>
       <w:pPr>
         <w:pStyle w:val="BodyText"/>
+        <w:rPr>
+          <w:sz w:val="24"/>
+          <w:szCs w:val="24"/>
+        </w:rPr>
       </w:pPr>
       <w:r>
-        <w:t xml:space="preserve">The current problematic paradigm is that enlarged atria are not only prone to arrhythmia, but have limited therapeutic options.</w:t>
-      </w:r>
-      <w:r>
-        <w:t xml:space="preserve"> </w:t>
-      </w:r>
-      <w:r>
-        <w:t xml:space="preserve">The neural regulation of cardiac physiology is one of the most important pathways, but we are only starting to study how to modulate the autonomic nervous system (ANS) to decrease arrhythmia risk.</w:t>
+        <w:rPr>
+          <w:sz w:val="24"/>
+          <w:szCs w:val="24"/>
+        </w:rPr>
+        <w:t>Atrial fibrillation (AF) remains the most common arrhythmia worldwide, afflicting over 1% of the population, but there is poor understanding of how the arrhythmia is triggered and maintained. Dilated atria are heavily coincident in AF not only in humans but across land mammals, such as the 2-3% burden seen in equine species. Growing evidence supports the role of the autonomic nervous system (ANS) in AF however, such as the sympathovagal imbalance prior to onset or protective effects of vagal tone in diving mammals. Establishing the important, pathological contribution of local vagolysis changes how we view the interplay of the sympathetic and parasympathetic nervous systems, and allows us to take a novel direction in the management of an incredibly burdensome disease.</w:t>
       </w:r>
     </w:p>
     <w:p>
       <w:pPr>
         <w:pStyle w:val="BodyText"/>
+        <w:rPr>
+          <w:sz w:val="24"/>
+          <w:szCs w:val="24"/>
+        </w:rPr>
       </w:pPr>
       <w:r>
-        <w:t xml:space="preserve">The dilemma of atrial size and the increased risk of AF occurs not only in humans, but across most other mammalian species. Horses, for example, have an incidence of AF of over 2%. However, diving mammals such as whales have an almost non-existent risk, suggesting alternative mechanisms to maintain normal atrial conduction. The likely cause of this difference is through the mammalian diver reflex, which leads to a vagal-mediated regulation of cardiac physiology. Diving leads to an increase in vagal tone, but simultaneously involves an increase in sympathetic tone, as the dive nadir are times of peak work or activity. During the descent, bradycardia becomes more profound, but is predominantly sinus. During the ascent however, there is a higher rate of arrhythmia, which suggests the importance of vagolysis.</w:t>
+        <w:rPr>
+          <w:sz w:val="24"/>
+          <w:szCs w:val="24"/>
+        </w:rPr>
+        <w:t>The atria are heavily innervated by autonomic ganglionic plexi, leading to the complex activity that regulates cardiac conductive properties. The key mechanism that we will explore is the intracardiac cross-talk between adrenergic (sympathetic) and cholinergic (vagal) neurons. Adrenergic neurons release catecholamines that directly affect the myocardium, but indirectly as well through neuropeptide Y (NPY). NPY binds to cholinergic neurons through the Y2R receptor, inhibiting firing and leading to vagolytic effects on the myocardium.</w:t>
       </w:r>
     </w:p>
     <w:p>
       <w:pPr>
         <w:pStyle w:val="BodyText"/>
+        <w:rPr>
+          <w:sz w:val="24"/>
+          <w:szCs w:val="24"/>
+        </w:rPr>
       </w:pPr>
       <w:r>
-        <w:t xml:space="preserve">As the atria are heavily innervated by autonomic ganglionic plexuses, sympathovagal balance rises to the forefront of the pathogenesis of atrial arrhythmias. The role of cross-talk between adrenergic (sympathetic) and cholinergic (vagal) neurons is likely the mediator of the vagolysis phenomenon. Although the direct effect of adrenergic neuron is the release of catecholamines, they additionally release neuropeptide Y (NPY), which binds directly to cholinergic neurons through the Y2R receptor. The effect of this is inhibition of cholinergic firing, which leads to local vagolysis. By mechanistically intervening and stopping vagolysis from occurring, we can demonstrate the importance of the vagal component of the development of arrhythmia.</w:t>
+        <w:rPr>
+          <w:sz w:val="24"/>
+          <w:szCs w:val="24"/>
+        </w:rPr>
+        <w:t>We propose that triggered AF occurs due to vagolysis in the setting of increased sympathetic activity. We hypothesize that 1) vagal stimulation protects against AF in pro-arrhythmic murine models, and 2) blockade of vagolysis through Y2R antagonism under increased sympathetic activity protects from AF and creates improve myocardial conductive properties. We will utilize ex-vivo, whole heart explants in vagal-sparing Langendorf preparations in an established murine model of AF. Vagal nerve stimulation protocols and catecholamine infusion will mimick local autonomic activity. We will measure atrial conductive properties (phase slope changes, after depolarizations, ectopy) at baseline, with infusion of NPY, and with Y2R antagonists. If, as we hypothesize, vagolysis leads to triggered AF, and NPY blockade rescues the arrhythmia burden, we will have established an innovative, causal mechanism in the pathogenesis of AF.</w:t>
       </w:r>
     </w:p>
     <w:p>
       <w:pPr>
         <w:pStyle w:val="BodyText"/>
+        <w:rPr>
+          <w:sz w:val="24"/>
+          <w:szCs w:val="24"/>
+        </w:rPr>
       </w:pPr>
       <w:r>
-        <w:t xml:space="preserve">We propose to demonstrate the causal nature of vagolysis by expanding the strengths of our current lab with novel methodology. We will expand on our current murine model of AF to include those with atrial cardiomyopathy. We will use a non-traditional Langendorf preparation that spares the vagal nerve to establish both a baseline of atrial conduction properties and changes with vagal stimulation. We will infuse catecholamines along with NPY to simulate an increase in sympathetic drive, and then assess the change in atrial properties (such as increased heterogeneity, triggered activity, and conductive velocities). We then propose to rescue vagal activity through the introduction of Y2R antagonist to assess if the cardiac conduction properties return to baseline. These findings would establish a novel paradigm that highlights 1) the importance of vagolysis in arrhythmogenesis and 2) identifies a therapeutic pathway that may protect against these arrhythmia. Our findings will support a pharmacological intervention that may change how arrhythmia are managed.</w:t>
+        <w:rPr>
+          <w:sz w:val="24"/>
+          <w:szCs w:val="24"/>
+        </w:rPr>
+        <w:t>Our lab is uniquely suited to explore these questions, as a leading center of murine and induced pluripotent stem cell models of atrial arrhythmias. We have demonstrated competence in patch clamping and measurement of cardiac tissue conductive properties through Langendorf preparations, and are able to leverage our extensive electrophysiological expertise with both basic and clinical scientists. Not only does this proposal explore the novel contribution of vagolysis in arrhythmogenesis, it identifies a pharmacological target for potential interventions.</w:t>
       </w:r>
     </w:p>
-    <w:bookmarkEnd w:id="20"/>
+    <w:p>
+      <w:pPr>
+        <w:pStyle w:val="BodyText"/>
+        <w:rPr>
+          <w:sz w:val="24"/>
+          <w:szCs w:val="24"/>
+        </w:rPr>
+      </w:pPr>
+      <w:r>
+        <w:rPr>
+          <w:sz w:val="24"/>
+          <w:szCs w:val="24"/>
+        </w:rPr>
+        <w:t>We are thankful for the opportunity to discuss our proposal with the Review Committee, and welcome the opportunity to share any additional information as requested.</w:t>
+      </w:r>
+    </w:p>
+    <w:p>
+      <w:pPr>
+        <w:pStyle w:val="BodyText"/>
+        <w:rPr>
+          <w:sz w:val="24"/>
+          <w:szCs w:val="24"/>
+        </w:rPr>
+      </w:pPr>
+      <w:r>
+        <w:rPr>
+          <w:sz w:val="24"/>
+          <w:szCs w:val="24"/>
+        </w:rPr>
+        <w:t>Anish S. Shah, MD, MS</w:t>
+      </w:r>
+      <w:r>
+        <w:rPr>
+          <w:sz w:val="24"/>
+          <w:szCs w:val="24"/>
+        </w:rPr>
+        <w:br/>
+        <w:t>Division of Cardiology</w:t>
+      </w:r>
+      <w:r>
+        <w:rPr>
+          <w:sz w:val="24"/>
+          <w:szCs w:val="24"/>
+        </w:rPr>
+        <w:br/>
+        <w:t>University of Illinois at Chicago</w:t>
+      </w:r>
+    </w:p>
     <w:sectPr>
-      <w:pgSz w:h="15840" w:w="12240"/>
-      <w:pgMar w:bottom="720" w:footer="720" w:gutter="0" w:header="720" w:left="720" w:right="720" w:top="720"/>
+      <w:pgSz w:w="12240" w:h="15840"/>
+      <w:pgMar w:top="1080" w:right="1080" w:bottom="1080" w:left="1080" w:header="720" w:footer="720" w:gutter="0"/>
       <w:cols w:space="720"/>
       <w:docGrid w:linePitch="360"/>
     </w:sectPr>
@@ -68,12 +171,34 @@
 </w:document>
 </file>
 
-<file path=word/comments.xml><?xml version="1.0" encoding="utf-8"?>
-<w:comments xmlns:w="http://schemas.openxmlformats.org/wordprocessingml/2006/main" xmlns:m="http://schemas.openxmlformats.org/officeDocument/2006/math" xmlns:r="http://schemas.openxmlformats.org/officeDocument/2006/relationships" xmlns:o="urn:schemas-microsoft-com:office:office" xmlns:v="urn:schemas-microsoft-com:vml" xmlns:w10="urn:schemas-microsoft-com:office:word" xmlns:a="http://schemas.openxmlformats.org/drawingml/2006/main" xmlns:pic="http://schemas.openxmlformats.org/drawingml/2006/picture" xmlns:wp="http://schemas.openxmlformats.org/drawingml/2006/wordprocessingDrawing"/>
+<file path=word/endnotes.xml><?xml version="1.0" encoding="utf-8"?>
+<w:endnotes xmlns:wpc="http://schemas.microsoft.com/office/word/2010/wordprocessingCanvas" xmlns:cx="http://schemas.microsoft.com/office/drawing/2014/chartex" xmlns:cx1="http://schemas.microsoft.com/office/drawing/2015/9/8/chartex" xmlns:cx2="http://schemas.microsoft.com/office/drawing/2015/10/21/chartex" xmlns:cx3="http://schemas.microsoft.com/office/drawing/2016/5/9/chartex" xmlns:cx4="http://schemas.microsoft.com/office/drawing/2016/5/10/chartex" xmlns:cx5="http://schemas.microsoft.com/office/drawing/2016/5/11/chartex" xmlns:cx6="http://schemas.microsoft.com/office/drawing/2016/5/12/chartex" xmlns:cx7="http://schemas.microsoft.com/office/drawing/2016/5/13/chartex" xmlns:cx8="http://schemas.microsoft.com/office/drawing/2016/5/14/chartex" xmlns:mc="http://schemas.openxmlformats.org/markup-compatibility/2006" xmlns:aink="http://schemas.microsoft.com/office/drawing/2016/ink" xmlns:am3d="http://schemas.microsoft.com/office/drawing/2017/model3d" xmlns:o="urn:schemas-microsoft-com:office:office" xmlns:oel="http://schemas.microsoft.com/office/2019/extlst" xmlns:r="http://schemas.openxmlformats.org/officeDocument/2006/relationships" xmlns:m="http://schemas.openxmlformats.org/officeDocument/2006/math" xmlns:v="urn:schemas-microsoft-com:vml" xmlns:wp14="http://schemas.microsoft.com/office/word/2010/wordprocessingDrawing" xmlns:wp="http://schemas.openxmlformats.org/drawingml/2006/wordprocessingDrawing" xmlns:w10="urn:schemas-microsoft-com:office:word" xmlns:w="http://schemas.openxmlformats.org/wordprocessingml/2006/main" xmlns:w14="http://schemas.microsoft.com/office/word/2010/wordml" xmlns:w15="http://schemas.microsoft.com/office/word/2012/wordml" xmlns:w16cex="http://schemas.microsoft.com/office/word/2018/wordml/cex" xmlns:w16cid="http://schemas.microsoft.com/office/word/2016/wordml/cid" xmlns:w16="http://schemas.microsoft.com/office/word/2018/wordml" xmlns:w16sdtdh="http://schemas.microsoft.com/office/word/2020/wordml/sdtdatahash" xmlns:w16se="http://schemas.microsoft.com/office/word/2015/wordml/symex" xmlns:wpg="http://schemas.microsoft.com/office/word/2010/wordprocessingGroup" xmlns:wpi="http://schemas.microsoft.com/office/word/2010/wordprocessingInk" xmlns:wne="http://schemas.microsoft.com/office/word/2006/wordml" xmlns:wps="http://schemas.microsoft.com/office/word/2010/wordprocessingShape" mc:Ignorable="w14 w15 w16se w16cid w16 w16cex w16sdtdh wp14">
+  <w:endnote w:type="separator" w:id="-1">
+    <w:p>
+      <w:r>
+        <w:separator/>
+      </w:r>
+    </w:p>
+  </w:endnote>
+  <w:endnote w:type="continuationSeparator" w:id="0">
+    <w:p>
+      <w:r>
+        <w:continuationSeparator/>
+      </w:r>
+    </w:p>
+  </w:endnote>
+</w:endnotes>
 </file>
 
 <file path=word/footnotes.xml><?xml version="1.0" encoding="utf-8"?>
-<w:footnotes xmlns:w="http://schemas.openxmlformats.org/wordprocessingml/2006/main" xmlns:m="http://schemas.openxmlformats.org/officeDocument/2006/math" xmlns:r="http://schemas.openxmlformats.org/officeDocument/2006/relationships" xmlns:o="urn:schemas-microsoft-com:office:office" xmlns:v="urn:schemas-microsoft-com:vml" xmlns:w10="urn:schemas-microsoft-com:office:word" xmlns:a="http://schemas.openxmlformats.org/drawingml/2006/main" xmlns:pic="http://schemas.openxmlformats.org/drawingml/2006/picture" xmlns:wp="http://schemas.openxmlformats.org/drawingml/2006/wordprocessingDrawing">
+<w:footnotes xmlns:wpc="http://schemas.microsoft.com/office/word/2010/wordprocessingCanvas" xmlns:cx="http://schemas.microsoft.com/office/drawing/2014/chartex" xmlns:cx1="http://schemas.microsoft.com/office/drawing/2015/9/8/chartex" xmlns:cx2="http://schemas.microsoft.com/office/drawing/2015/10/21/chartex" xmlns:cx3="http://schemas.microsoft.com/office/drawing/2016/5/9/chartex" xmlns:cx4="http://schemas.microsoft.com/office/drawing/2016/5/10/chartex" xmlns:cx5="http://schemas.microsoft.com/office/drawing/2016/5/11/chartex" xmlns:cx6="http://schemas.microsoft.com/office/drawing/2016/5/12/chartex" xmlns:cx7="http://schemas.microsoft.com/office/drawing/2016/5/13/chartex" xmlns:cx8="http://schemas.microsoft.com/office/drawing/2016/5/14/chartex" xmlns:mc="http://schemas.openxmlformats.org/markup-compatibility/2006" xmlns:aink="http://schemas.microsoft.com/office/drawing/2016/ink" xmlns:am3d="http://schemas.microsoft.com/office/drawing/2017/model3d" xmlns:o="urn:schemas-microsoft-com:office:office" xmlns:oel="http://schemas.microsoft.com/office/2019/extlst" xmlns:r="http://schemas.openxmlformats.org/officeDocument/2006/relationships" xmlns:m="http://schemas.openxmlformats.org/officeDocument/2006/math" xmlns:v="urn:schemas-microsoft-com:vml" xmlns:wp14="http://schemas.microsoft.com/office/word/2010/wordprocessingDrawing" xmlns:wp="http://schemas.openxmlformats.org/drawingml/2006/wordprocessingDrawing" xmlns:w10="urn:schemas-microsoft-com:office:word" xmlns:w="http://schemas.openxmlformats.org/wordprocessingml/2006/main" xmlns:w14="http://schemas.microsoft.com/office/word/2010/wordml" xmlns:w15="http://schemas.microsoft.com/office/word/2012/wordml" xmlns:w16cex="http://schemas.microsoft.com/office/word/2018/wordml/cex" xmlns:w16cid="http://schemas.microsoft.com/office/word/2016/wordml/cid" xmlns:w16="http://schemas.microsoft.com/office/word/2018/wordml" xmlns:w16sdtdh="http://schemas.microsoft.com/office/word/2020/wordml/sdtdatahash" xmlns:w16se="http://schemas.microsoft.com/office/word/2015/wordml/symex" xmlns:wpg="http://schemas.microsoft.com/office/word/2010/wordprocessingGroup" xmlns:wpi="http://schemas.microsoft.com/office/word/2010/wordprocessingInk" xmlns:wne="http://schemas.microsoft.com/office/word/2006/wordml" xmlns:wps="http://schemas.microsoft.com/office/word/2010/wordprocessingShape" mc:Ignorable="w14 w15 w16se w16cid w16 w16cex w16sdtdh wp14">
+  <w:footnote w:type="separator" w:id="-1">
+    <w:p>
+      <w:r>
+        <w:separator/>
+      </w:r>
+    </w:p>
+  </w:footnote>
   <w:footnote w:type="continuationSeparator" w:id="0">
     <w:p>
       <w:r>
@@ -81,19 +206,12 @@
       </w:r>
     </w:p>
   </w:footnote>
-  <w:footnote w:type="separator" w:id="-1">
-    <w:p>
-      <w:r>
-        <w:separator/>
-      </w:r>
-    </w:p>
-  </w:footnote>
 </w:footnotes>
 </file>
 
 <file path=word/numbering.xml><?xml version="1.0" encoding="utf-8"?>
-<w:numbering xmlns:aink="http://schemas.microsoft.com/office/drawing/2016/ink" xmlns:am3d="http://schemas.microsoft.com/office/drawing/2017/model3d" xmlns:cx="http://schemas.microsoft.com/office/drawing/2014/chartex" xmlns:cx1="http://schemas.microsoft.com/office/drawing/2015/9/8/chartex" xmlns:cx2="http://schemas.microsoft.com/office/drawing/2015/10/21/chartex" xmlns:cx3="http://schemas.microsoft.com/office/drawing/2016/5/9/chartex" xmlns:cx4="http://schemas.microsoft.com/office/drawing/2016/5/10/chartex" xmlns:cx5="http://schemas.microsoft.com/office/drawing/2016/5/11/chartex" xmlns:cx6="http://schemas.microsoft.com/office/drawing/2016/5/12/chartex" xmlns:cx7="http://schemas.microsoft.com/office/drawing/2016/5/13/chartex" xmlns:cx8="http://schemas.microsoft.com/office/drawing/2016/5/14/chartex" xmlns:m="http://schemas.openxmlformats.org/officeDocument/2006/math" xmlns:mc="http://schemas.openxmlformats.org/markup-compatibility/2006" xmlns:o="urn:schemas-microsoft-com:office:office" xmlns:oel="http://schemas.microsoft.com/office/2019/extlst" xmlns:r="http://schemas.openxmlformats.org/officeDocument/2006/relationships" xmlns:v="urn:schemas-microsoft-com:vml" xmlns:w="http://schemas.openxmlformats.org/wordprocessingml/2006/main" xmlns:w10="urn:schemas-microsoft-com:office:word" xmlns:w14="http://schemas.microsoft.com/office/word/2010/wordml" xmlns:w15="http://schemas.microsoft.com/office/word/2012/wordml" xmlns:w16="http://schemas.microsoft.com/office/word/2018/wordml" xmlns:w16cex="http://schemas.microsoft.com/office/word/2018/wordml/cex" xmlns:w16cid="http://schemas.microsoft.com/office/word/2016/wordml/cid" xmlns:w16sdtdh="http://schemas.microsoft.com/office/word/2020/wordml/sdtdatahash" xmlns:w16se="http://schemas.microsoft.com/office/word/2015/wordml/symex" xmlns:wne="http://schemas.microsoft.com/office/word/2006/wordml" xmlns:wp="http://schemas.openxmlformats.org/drawingml/2006/wordprocessingDrawing" xmlns:wp14="http://schemas.microsoft.com/office/word/2010/wordprocessingDrawing" xmlns:wpc="http://schemas.microsoft.com/office/word/2010/wordprocessingCanvas" xmlns:wpg="http://schemas.microsoft.com/office/word/2010/wordprocessingGroup" xmlns:wpi="http://schemas.microsoft.com/office/word/2010/wordprocessingInk" xmlns:wps="http://schemas.microsoft.com/office/word/2010/wordprocessingShape" mc:Ignorable="w14 w15 w16se w16cid w16 w16cex w16sdtdh wp14">
-  <w:abstractNum w15:restartNumberingAfterBreak="0" w:abstractNumId="0">
+<w:numbering xmlns:wpc="http://schemas.microsoft.com/office/word/2010/wordprocessingCanvas" xmlns:cx="http://schemas.microsoft.com/office/drawing/2014/chartex" xmlns:cx1="http://schemas.microsoft.com/office/drawing/2015/9/8/chartex" xmlns:cx2="http://schemas.microsoft.com/office/drawing/2015/10/21/chartex" xmlns:cx3="http://schemas.microsoft.com/office/drawing/2016/5/9/chartex" xmlns:cx4="http://schemas.microsoft.com/office/drawing/2016/5/10/chartex" xmlns:cx5="http://schemas.microsoft.com/office/drawing/2016/5/11/chartex" xmlns:cx6="http://schemas.microsoft.com/office/drawing/2016/5/12/chartex" xmlns:cx7="http://schemas.microsoft.com/office/drawing/2016/5/13/chartex" xmlns:cx8="http://schemas.microsoft.com/office/drawing/2016/5/14/chartex" xmlns:mc="http://schemas.openxmlformats.org/markup-compatibility/2006" xmlns:aink="http://schemas.microsoft.com/office/drawing/2016/ink" xmlns:am3d="http://schemas.microsoft.com/office/drawing/2017/model3d" xmlns:o="urn:schemas-microsoft-com:office:office" xmlns:oel="http://schemas.microsoft.com/office/2019/extlst" xmlns:r="http://schemas.openxmlformats.org/officeDocument/2006/relationships" xmlns:m="http://schemas.openxmlformats.org/officeDocument/2006/math" xmlns:v="urn:schemas-microsoft-com:vml" xmlns:wp14="http://schemas.microsoft.com/office/word/2010/wordprocessingDrawing" xmlns:wp="http://schemas.openxmlformats.org/drawingml/2006/wordprocessingDrawing" xmlns:w10="urn:schemas-microsoft-com:office:word" xmlns:w="http://schemas.openxmlformats.org/wordprocessingml/2006/main" xmlns:w14="http://schemas.microsoft.com/office/word/2010/wordml" xmlns:w15="http://schemas.microsoft.com/office/word/2012/wordml" xmlns:w16cex="http://schemas.microsoft.com/office/word/2018/wordml/cex" xmlns:w16cid="http://schemas.microsoft.com/office/word/2016/wordml/cid" xmlns:w16="http://schemas.microsoft.com/office/word/2018/wordml" xmlns:w16sdtdh="http://schemas.microsoft.com/office/word/2020/wordml/sdtdatahash" xmlns:w16se="http://schemas.microsoft.com/office/word/2015/wordml/symex" xmlns:wpg="http://schemas.microsoft.com/office/word/2010/wordprocessingGroup" xmlns:wpi="http://schemas.microsoft.com/office/word/2010/wordprocessingInk" xmlns:wne="http://schemas.microsoft.com/office/word/2006/wordml" xmlns:wps="http://schemas.microsoft.com/office/word/2010/wordprocessingShape" mc:Ignorable="w14 w15 w16se w16cid w16 w16cex w16sdtdh wp14">
+  <w:abstractNum w:abstractNumId="0" w15:restartNumberingAfterBreak="0">
     <w:nsid w:val="FFFFFF7C"/>
     <w:multiLevelType w:val="singleLevel"/>
     <w:tmpl w:val="D3447ECA"/>
@@ -104,13 +222,13 @@
       <w:lvlJc w:val="left"/>
       <w:pPr>
         <w:tabs>
-          <w:tab w:pos="1800" w:val="num"/>
+          <w:tab w:val="num" w:pos="1800"/>
         </w:tabs>
-        <w:ind w:hanging="360" w:left="1800"/>
+        <w:ind w:left="1800" w:hanging="360"/>
       </w:pPr>
     </w:lvl>
   </w:abstractNum>
-  <w:abstractNum w15:restartNumberingAfterBreak="0" w:abstractNumId="1">
+  <w:abstractNum w:abstractNumId="1" w15:restartNumberingAfterBreak="0">
     <w:nsid w:val="FFFFFF7D"/>
     <w:multiLevelType w:val="singleLevel"/>
     <w:tmpl w:val="7C80DF24"/>
@@ -121,13 +239,13 @@
       <w:lvlJc w:val="left"/>
       <w:pPr>
         <w:tabs>
-          <w:tab w:pos="1440" w:val="num"/>
+          <w:tab w:val="num" w:pos="1440"/>
         </w:tabs>
-        <w:ind w:hanging="360" w:left="1440"/>
+        <w:ind w:left="1440" w:hanging="360"/>
       </w:pPr>
     </w:lvl>
   </w:abstractNum>
-  <w:abstractNum w15:restartNumberingAfterBreak="0" w:abstractNumId="2">
+  <w:abstractNum w:abstractNumId="2" w15:restartNumberingAfterBreak="0">
     <w:nsid w:val="FFFFFF7E"/>
     <w:multiLevelType w:val="singleLevel"/>
     <w:tmpl w:val="F138B834"/>
@@ -138,13 +256,13 @@
       <w:lvlJc w:val="left"/>
       <w:pPr>
         <w:tabs>
-          <w:tab w:pos="1080" w:val="num"/>
+          <w:tab w:val="num" w:pos="1080"/>
         </w:tabs>
-        <w:ind w:hanging="360" w:left="1080"/>
+        <w:ind w:left="1080" w:hanging="360"/>
       </w:pPr>
     </w:lvl>
   </w:abstractNum>
-  <w:abstractNum w15:restartNumberingAfterBreak="0" w:abstractNumId="3">
+  <w:abstractNum w:abstractNumId="3" w15:restartNumberingAfterBreak="0">
     <w:nsid w:val="FFFFFF7F"/>
     <w:multiLevelType w:val="singleLevel"/>
     <w:tmpl w:val="55D2CFA8"/>
@@ -155,13 +273,13 @@
       <w:lvlJc w:val="left"/>
       <w:pPr>
         <w:tabs>
-          <w:tab w:pos="720" w:val="num"/>
+          <w:tab w:val="num" w:pos="720"/>
         </w:tabs>
-        <w:ind w:hanging="360" w:left="720"/>
+        <w:ind w:left="720" w:hanging="360"/>
       </w:pPr>
     </w:lvl>
   </w:abstractNum>
-  <w:abstractNum w15:restartNumberingAfterBreak="0" w:abstractNumId="4">
+  <w:abstractNum w:abstractNumId="4" w15:restartNumberingAfterBreak="0">
     <w:nsid w:val="FFFFFF80"/>
     <w:multiLevelType w:val="singleLevel"/>
     <w:tmpl w:val="04D8269E"/>
@@ -172,16 +290,16 @@
       <w:lvlJc w:val="left"/>
       <w:pPr>
         <w:tabs>
-          <w:tab w:pos="1800" w:val="num"/>
+          <w:tab w:val="num" w:pos="1800"/>
         </w:tabs>
-        <w:ind w:hanging="360" w:left="1800"/>
+        <w:ind w:left="1800" w:hanging="360"/>
       </w:pPr>
       <w:rPr>
         <w:rFonts w:ascii="Symbol" w:hAnsi="Symbol" w:hint="default"/>
       </w:rPr>
     </w:lvl>
   </w:abstractNum>
-  <w:abstractNum w15:restartNumberingAfterBreak="0" w:abstractNumId="5">
+  <w:abstractNum w:abstractNumId="5" w15:restartNumberingAfterBreak="0">
     <w:nsid w:val="FFFFFF81"/>
     <w:multiLevelType w:val="singleLevel"/>
     <w:tmpl w:val="DDE2AEA0"/>
@@ -192,16 +310,16 @@
       <w:lvlJc w:val="left"/>
       <w:pPr>
         <w:tabs>
-          <w:tab w:pos="1440" w:val="num"/>
+          <w:tab w:val="num" w:pos="1440"/>
         </w:tabs>
-        <w:ind w:hanging="360" w:left="1440"/>
+        <w:ind w:left="1440" w:hanging="360"/>
       </w:pPr>
       <w:rPr>
         <w:rFonts w:ascii="Symbol" w:hAnsi="Symbol" w:hint="default"/>
       </w:rPr>
     </w:lvl>
   </w:abstractNum>
-  <w:abstractNum w15:restartNumberingAfterBreak="0" w:abstractNumId="6">
+  <w:abstractNum w:abstractNumId="6" w15:restartNumberingAfterBreak="0">
     <w:nsid w:val="FFFFFF82"/>
     <w:multiLevelType w:val="singleLevel"/>
     <w:tmpl w:val="C57A676E"/>
@@ -212,16 +330,16 @@
       <w:lvlJc w:val="left"/>
       <w:pPr>
         <w:tabs>
-          <w:tab w:pos="1080" w:val="num"/>
+          <w:tab w:val="num" w:pos="1080"/>
         </w:tabs>
-        <w:ind w:hanging="360" w:left="1080"/>
+        <w:ind w:left="1080" w:hanging="360"/>
       </w:pPr>
       <w:rPr>
         <w:rFonts w:ascii="Symbol" w:hAnsi="Symbol" w:hint="default"/>
       </w:rPr>
     </w:lvl>
   </w:abstractNum>
-  <w:abstractNum w15:restartNumberingAfterBreak="0" w:abstractNumId="7">
+  <w:abstractNum w:abstractNumId="7" w15:restartNumberingAfterBreak="0">
     <w:nsid w:val="FFFFFF83"/>
     <w:multiLevelType w:val="singleLevel"/>
     <w:tmpl w:val="5A4A4D7C"/>
@@ -232,16 +350,16 @@
       <w:lvlJc w:val="left"/>
       <w:pPr>
         <w:tabs>
-          <w:tab w:pos="720" w:val="num"/>
+          <w:tab w:val="num" w:pos="720"/>
         </w:tabs>
-        <w:ind w:hanging="360" w:left="720"/>
+        <w:ind w:left="720" w:hanging="360"/>
       </w:pPr>
       <w:rPr>
         <w:rFonts w:ascii="Symbol" w:hAnsi="Symbol" w:hint="default"/>
       </w:rPr>
     </w:lvl>
   </w:abstractNum>
-  <w:abstractNum w15:restartNumberingAfterBreak="0" w:abstractNumId="8">
+  <w:abstractNum w:abstractNumId="8" w15:restartNumberingAfterBreak="0">
     <w:nsid w:val="FFFFFF88"/>
     <w:multiLevelType w:val="singleLevel"/>
     <w:tmpl w:val="199E3176"/>
@@ -252,13 +370,13 @@
       <w:lvlJc w:val="left"/>
       <w:pPr>
         <w:tabs>
-          <w:tab w:pos="360" w:val="num"/>
+          <w:tab w:val="num" w:pos="360"/>
         </w:tabs>
-        <w:ind w:hanging="360" w:left="360"/>
+        <w:ind w:left="360" w:hanging="360"/>
       </w:pPr>
     </w:lvl>
   </w:abstractNum>
-  <w:abstractNum w15:restartNumberingAfterBreak="0" w:abstractNumId="9">
+  <w:abstractNum w:abstractNumId="9" w15:restartNumberingAfterBreak="0">
     <w:nsid w:val="FFFFFF89"/>
     <w:multiLevelType w:val="singleLevel"/>
     <w:tmpl w:val="A57283EE"/>
@@ -269,16 +387,93 @@
       <w:lvlJc w:val="left"/>
       <w:pPr>
         <w:tabs>
-          <w:tab w:pos="360" w:val="num"/>
+          <w:tab w:val="num" w:pos="360"/>
         </w:tabs>
-        <w:ind w:hanging="360" w:left="360"/>
+        <w:ind w:left="360" w:hanging="360"/>
       </w:pPr>
       <w:rPr>
         <w:rFonts w:ascii="Symbol" w:hAnsi="Symbol" w:hint="default"/>
       </w:rPr>
     </w:lvl>
   </w:abstractNum>
-  <w:abstractNum w15:restartNumberingAfterBreak="0" w:abstractNumId="10">
+  <w:abstractNum w:abstractNumId="10" w15:restartNumberingAfterBreak="0">
+    <w:nsid w:val="0000A990"/>
+    <w:multiLevelType w:val="multilevel"/>
+    <w:tmpl w:val="2040AFD4"/>
+    <w:lvl w:ilvl="0">
+      <w:numFmt w:val="bullet"/>
+      <w:lvlText w:val=" "/>
+      <w:lvlJc w:val="left"/>
+      <w:pPr>
+        <w:ind w:left="720" w:hanging="480"/>
+      </w:pPr>
+    </w:lvl>
+    <w:lvl w:ilvl="1">
+      <w:numFmt w:val="bullet"/>
+      <w:lvlText w:val=" "/>
+      <w:lvlJc w:val="left"/>
+      <w:pPr>
+        <w:ind w:left="1440" w:hanging="480"/>
+      </w:pPr>
+    </w:lvl>
+    <w:lvl w:ilvl="2">
+      <w:numFmt w:val="bullet"/>
+      <w:lvlText w:val=" "/>
+      <w:lvlJc w:val="left"/>
+      <w:pPr>
+        <w:ind w:left="2160" w:hanging="480"/>
+      </w:pPr>
+    </w:lvl>
+    <w:lvl w:ilvl="3">
+      <w:numFmt w:val="bullet"/>
+      <w:lvlText w:val=" "/>
+      <w:lvlJc w:val="left"/>
+      <w:pPr>
+        <w:ind w:left="2880" w:hanging="480"/>
+      </w:pPr>
+    </w:lvl>
+    <w:lvl w:ilvl="4">
+      <w:numFmt w:val="bullet"/>
+      <w:lvlText w:val=" "/>
+      <w:lvlJc w:val="left"/>
+      <w:pPr>
+        <w:ind w:left="3600" w:hanging="480"/>
+      </w:pPr>
+    </w:lvl>
+    <w:lvl w:ilvl="5">
+      <w:numFmt w:val="bullet"/>
+      <w:lvlText w:val=" "/>
+      <w:lvlJc w:val="left"/>
+      <w:pPr>
+        <w:ind w:left="4320" w:hanging="480"/>
+      </w:pPr>
+    </w:lvl>
+    <w:lvl w:ilvl="6">
+      <w:numFmt w:val="bullet"/>
+      <w:lvlText w:val=" "/>
+      <w:lvlJc w:val="left"/>
+      <w:pPr>
+        <w:ind w:left="5040" w:hanging="480"/>
+      </w:pPr>
+    </w:lvl>
+    <w:lvl w:ilvl="7">
+      <w:numFmt w:val="bullet"/>
+      <w:lvlText w:val=" "/>
+      <w:lvlJc w:val="left"/>
+      <w:pPr>
+        <w:ind w:left="5760" w:hanging="480"/>
+      </w:pPr>
+    </w:lvl>
+    <w:lvl w:ilvl="8">
+      <w:numFmt w:val="bullet"/>
+      <w:lvlText w:val=" "/>
+      <w:lvlJc w:val="left"/>
+      <w:pPr>
+        <w:ind w:left="6480" w:hanging="480"/>
+      </w:pPr>
+    </w:lvl>
+  </w:abstractNum>
+  <w:abstractNum w:abstractNumId="11" w15:restartNumberingAfterBreak="0">
     <w:nsid w:val="0000A991"/>
     <w:multiLevelType w:val="multilevel"/>
     <w:tmpl w:val="DF509776"/>
@@ -288,7 +483,7 @@
       <w:lvlText w:val="•"/>
       <w:lvlJc w:val="left"/>
       <w:pPr>
-        <w:ind w:hanging="480" w:left="480"/>
+        <w:ind w:left="480" w:hanging="480"/>
       </w:pPr>
     </w:lvl>
     <w:lvl w:ilvl="1">
@@ -296,7 +491,7 @@
       <w:lvlText w:val="–"/>
       <w:lvlJc w:val="left"/>
       <w:pPr>
-        <w:ind w:hanging="480" w:left="1200"/>
+        <w:ind w:left="1200" w:hanging="480"/>
       </w:pPr>
     </w:lvl>
     <w:lvl w:ilvl="2">
@@ -304,7 +499,7 @@
       <w:lvlText w:val="•"/>
       <w:lvlJc w:val="left"/>
       <w:pPr>
-        <w:ind w:hanging="480" w:left="1920"/>
+        <w:ind w:left="1920" w:hanging="480"/>
       </w:pPr>
     </w:lvl>
     <w:lvl w:ilvl="3">
@@ -312,7 +507,7 @@
       <w:lvlText w:val="–"/>
       <w:lvlJc w:val="left"/>
       <w:pPr>
-        <w:ind w:hanging="480" w:left="2640"/>
+        <w:ind w:left="2640" w:hanging="480"/>
       </w:pPr>
     </w:lvl>
     <w:lvl w:ilvl="4">
@@ -320,7 +515,7 @@
       <w:lvlText w:val="•"/>
       <w:lvlJc w:val="left"/>
       <w:pPr>
-        <w:ind w:hanging="480" w:left="3360"/>
+        <w:ind w:left="3360" w:hanging="480"/>
       </w:pPr>
     </w:lvl>
     <w:lvl w:ilvl="5">
@@ -328,7 +523,7 @@
       <w:lvlText w:val="–"/>
       <w:lvlJc w:val="left"/>
       <w:pPr>
-        <w:ind w:hanging="480" w:left="4080"/>
+        <w:ind w:left="4080" w:hanging="480"/>
       </w:pPr>
     </w:lvl>
     <w:lvl w:ilvl="6">
@@ -336,7 +531,7 @@
       <w:lvlText w:val="•"/>
       <w:lvlJc w:val="left"/>
       <w:pPr>
-        <w:ind w:hanging="480" w:left="4800"/>
+        <w:ind w:left="4800" w:hanging="480"/>
       </w:pPr>
     </w:lvl>
     <w:lvl w:ilvl="7">
@@ -344,7 +539,7 @@
       <w:lvlText w:val="–"/>
       <w:lvlJc w:val="left"/>
       <w:pPr>
-        <w:ind w:hanging="480" w:left="5520"/>
+        <w:ind w:left="5520" w:hanging="480"/>
       </w:pPr>
     </w:lvl>
     <w:lvl w:ilvl="8">
@@ -352,149 +547,73 @@
       <w:lvlText w:val="•"/>
       <w:lvlJc w:val="left"/>
       <w:pPr>
-        <w:ind w:hanging="480" w:left="6240"/>
+        <w:ind w:left="6240" w:hanging="480"/>
       </w:pPr>
     </w:lvl>
   </w:abstractNum>
-  <w:abstractNum w:abstractNumId="990">
-    <w:nsid w:val="A990"/>
-    <w:multiLevelType w:val="multilevel"/>
-    <w:lvl w:ilvl="0">
-      <w:numFmt w:val="bullet"/>
-      <w:lvlText w:val=" "/>
-      <w:lvlJc w:val="left"/>
-      <w:pPr>
-        <w:ind w:left="720" w:hanging="480"/>
-      </w:pPr>
-    </w:lvl>
-    <w:lvl w:ilvl="1">
-      <w:numFmt w:val="bullet"/>
-      <w:lvlText w:val=" "/>
-      <w:lvlJc w:val="left"/>
-      <w:pPr>
-        <w:ind w:left="1440" w:hanging="480"/>
-      </w:pPr>
-    </w:lvl>
-    <w:lvl w:ilvl="2">
-      <w:numFmt w:val="bullet"/>
-      <w:lvlText w:val=" "/>
-      <w:lvlJc w:val="left"/>
-      <w:pPr>
-        <w:ind w:left="2160" w:hanging="480"/>
-      </w:pPr>
-    </w:lvl>
-    <w:lvl w:ilvl="3">
-      <w:numFmt w:val="bullet"/>
-      <w:lvlText w:val=" "/>
-      <w:lvlJc w:val="left"/>
-      <w:pPr>
-        <w:ind w:left="2880" w:hanging="480"/>
-      </w:pPr>
-    </w:lvl>
-    <w:lvl w:ilvl="4">
-      <w:numFmt w:val="bullet"/>
-      <w:lvlText w:val=" "/>
-      <w:lvlJc w:val="left"/>
-      <w:pPr>
-        <w:ind w:left="3600" w:hanging="480"/>
-      </w:pPr>
-    </w:lvl>
-    <w:lvl w:ilvl="5">
-      <w:numFmt w:val="bullet"/>
-      <w:lvlText w:val=" "/>
-      <w:lvlJc w:val="left"/>
-      <w:pPr>
-        <w:ind w:left="4320" w:hanging="480"/>
-      </w:pPr>
-    </w:lvl>
-    <w:lvl w:ilvl="6">
-      <w:numFmt w:val="bullet"/>
-      <w:lvlText w:val=" "/>
-      <w:lvlJc w:val="left"/>
-      <w:pPr>
-        <w:ind w:left="5040" w:hanging="480"/>
-      </w:pPr>
-    </w:lvl>
-    <w:lvl w:ilvl="7">
-      <w:numFmt w:val="bullet"/>
-      <w:lvlText w:val=" "/>
-      <w:lvlJc w:val="left"/>
-      <w:pPr>
-        <w:ind w:left="5760" w:hanging="480"/>
-      </w:pPr>
-    </w:lvl>
-    <w:lvl w:ilvl="8">
-      <w:numFmt w:val="bullet"/>
-      <w:lvlText w:val=" "/>
-      <w:lvlJc w:val="left"/>
-      <w:pPr>
-        <w:ind w:left="6480" w:hanging="480"/>
-      </w:pPr>
-    </w:lvl>
-  </w:abstractNum>
-  <w:num w16cid:durableId="1691099938" w:numId="1">
+  <w:num w:numId="1" w16cid:durableId="1691099938">
     <w:abstractNumId w:val="0"/>
   </w:num>
-  <w:num w16cid:durableId="2076008487" w:numId="2">
+  <w:num w:numId="2" w16cid:durableId="2076008487">
     <w:abstractNumId w:val="1"/>
   </w:num>
-  <w:num w16cid:durableId="483932872" w:numId="3">
+  <w:num w:numId="3" w16cid:durableId="483932872">
     <w:abstractNumId w:val="2"/>
   </w:num>
-  <w:num w16cid:durableId="819149866" w:numId="4">
+  <w:num w:numId="4" w16cid:durableId="819149866">
     <w:abstractNumId w:val="3"/>
   </w:num>
-  <w:num w16cid:durableId="885028053" w:numId="5">
+  <w:num w:numId="5" w16cid:durableId="885028053">
     <w:abstractNumId w:val="8"/>
   </w:num>
-  <w:num w16cid:durableId="2016878760" w:numId="6">
+  <w:num w:numId="6" w16cid:durableId="2016878760">
     <w:abstractNumId w:val="4"/>
   </w:num>
-  <w:num w16cid:durableId="1780639197" w:numId="7">
+  <w:num w:numId="7" w16cid:durableId="1780639197">
     <w:abstractNumId w:val="5"/>
   </w:num>
-  <w:num w16cid:durableId="1765033455" w:numId="8">
+  <w:num w:numId="8" w16cid:durableId="1765033455">
     <w:abstractNumId w:val="6"/>
   </w:num>
-  <w:num w16cid:durableId="1145246600" w:numId="9">
+  <w:num w:numId="9" w16cid:durableId="1145246600">
     <w:abstractNumId w:val="7"/>
   </w:num>
-  <w:num w16cid:durableId="560948611" w:numId="10">
+  <w:num w:numId="10" w16cid:durableId="560948611">
     <w:abstractNumId w:val="9"/>
   </w:num>
-  <w:num w16cid:durableId="883173898" w:numId="11">
+  <w:num w:numId="11" w16cid:durableId="883173898">
+    <w:abstractNumId w:val="11"/>
+  </w:num>
+  <w:num w:numId="12" w16cid:durableId="1534921863">
     <w:abstractNumId w:val="10"/>
-  </w:num>
-  <w:num w:numId="1000">
-    <w:abstractNumId w:val="990"/>
   </w:num>
 </w:numbering>
 </file>
 
 <file path=word/styles.xml><?xml version="1.0" encoding="utf-8"?>
-<w:styles xmlns:mc="http://schemas.openxmlformats.org/markup-compatibility/2006" xmlns:r="http://schemas.openxmlformats.org/officeDocument/2006/relationships" xmlns:w="http://schemas.openxmlformats.org/wordprocessingml/2006/main" xmlns:w14="http://schemas.microsoft.com/office/word/2010/wordml" xmlns:w15="http://schemas.microsoft.com/office/word/2012/wordml" xmlns:w16="http://schemas.microsoft.com/office/word/2018/wordml" xmlns:w16cex="http://schemas.microsoft.com/office/word/2018/wordml/cex" xmlns:w16cid="http://schemas.microsoft.com/office/word/2016/wordml/cid" xmlns:w16sdtdh="http://schemas.microsoft.com/office/word/2020/wordml/sdtdatahash" xmlns:w16se="http://schemas.microsoft.com/office/word/2015/wordml/symex" mc:Ignorable="w14 w15 w16se w16cid w16 w16cex w16sdtdh">
+<w:styles xmlns:mc="http://schemas.openxmlformats.org/markup-compatibility/2006" xmlns:r="http://schemas.openxmlformats.org/officeDocument/2006/relationships" xmlns:w="http://schemas.openxmlformats.org/wordprocessingml/2006/main" xmlns:w14="http://schemas.microsoft.com/office/word/2010/wordml" xmlns:w15="http://schemas.microsoft.com/office/word/2012/wordml" xmlns:w16cex="http://schemas.microsoft.com/office/word/2018/wordml/cex" xmlns:w16cid="http://schemas.microsoft.com/office/word/2016/wordml/cid" xmlns:w16="http://schemas.microsoft.com/office/word/2018/wordml" xmlns:w16sdtdh="http://schemas.microsoft.com/office/word/2020/wordml/sdtdatahash" xmlns:w16se="http://schemas.microsoft.com/office/word/2015/wordml/symex" mc:Ignorable="w14 w15 w16se w16cid w16 w16cex w16sdtdh">
   <w:docDefaults>
     <w:rPrDefault>
       <w:rPr>
-        <w:rFonts w:ascii="Arial" w:cs="Arial" w:eastAsiaTheme="minorHAnsi" w:hAnsi="Arial"/>
+        <w:rFonts w:ascii="Arial" w:eastAsiaTheme="minorHAnsi" w:hAnsi="Arial" w:cs="Arial"/>
         <w:sz w:val="22"/>
         <w:szCs w:val="22"/>
-        <w:lang w:bidi="ar-SA" w:eastAsia="en-US" w:val="en-US"/>
+        <w:lang w:val="en-US" w:eastAsia="en-US" w:bidi="ar-SA"/>
       </w:rPr>
     </w:rPrDefault>
     <w:pPrDefault/>
   </w:docDefaults>
-  <w:latentStyles w:count="376" w:defLockedState="0" w:defQFormat="0" w:defSemiHidden="0" w:defUIPriority="99" w:defUnhideWhenUsed="0">
-    <w:lsdException w:name="Normal" w:qFormat="1" w:uiPriority="0"/>
-    <w:lsdException w:name="heading 1" w:qFormat="1" w:uiPriority="9"/>
-    <w:lsdException w:name="heading 2" w:qFormat="1" w:semiHidden="1" w:uiPriority="9" w:unhideWhenUsed="1"/>
-    <w:lsdException w:name="heading 3" w:qFormat="1" w:semiHidden="1" w:uiPriority="9" w:unhideWhenUsed="1"/>
-    <w:lsdException w:name="heading 4" w:qFormat="1" w:semiHidden="1" w:uiPriority="9" w:unhideWhenUsed="1"/>
-    <w:lsdException w:name="heading 5" w:qFormat="1" w:semiHidden="1" w:uiPriority="9" w:unhideWhenUsed="1"/>
-    <w:lsdException w:name="heading 6" w:qFormat="1" w:semiHidden="1" w:uiPriority="9" w:unhideWhenUsed="1"/>
-    <w:lsdException w:name="heading 7" w:qFormat="1" w:semiHidden="1" w:uiPriority="9" w:unhideWhenUsed="1"/>
-    <w:lsdException w:name="heading 8" w:qFormat="1" w:semiHidden="1" w:uiPriority="9" w:unhideWhenUsed="1"/>
-    <w:lsdException w:name="heading 9" w:qFormat="1" w:semiHidden="1" w:uiPriority="9" w:unhideWhenUsed="1"/>
+  <w:latentStyles w:defLockedState="0" w:defUIPriority="99" w:defSemiHidden="0" w:defUnhideWhenUsed="0" w:defQFormat="0" w:count="376">
+    <w:lsdException w:name="Normal" w:uiPriority="0" w:qFormat="1"/>
+    <w:lsdException w:name="heading 1" w:uiPriority="9" w:qFormat="1"/>
+    <w:lsdException w:name="heading 2" w:semiHidden="1" w:uiPriority="9" w:unhideWhenUsed="1" w:qFormat="1"/>
+    <w:lsdException w:name="heading 3" w:semiHidden="1" w:uiPriority="9" w:unhideWhenUsed="1" w:qFormat="1"/>
+    <w:lsdException w:name="heading 4" w:semiHidden="1" w:uiPriority="9" w:unhideWhenUsed="1" w:qFormat="1"/>
+    <w:lsdException w:name="heading 5" w:semiHidden="1" w:uiPriority="9" w:unhideWhenUsed="1" w:qFormat="1"/>
+    <w:lsdException w:name="heading 6" w:semiHidden="1" w:uiPriority="9" w:unhideWhenUsed="1" w:qFormat="1"/>
+    <w:lsdException w:name="heading 7" w:semiHidden="1" w:uiPriority="9" w:unhideWhenUsed="1" w:qFormat="1"/>
+    <w:lsdException w:name="heading 8" w:semiHidden="1" w:uiPriority="9" w:unhideWhenUsed="1" w:qFormat="1"/>
+    <w:lsdException w:name="heading 9" w:semiHidden="1" w:uiPriority="9" w:unhideWhenUsed="1" w:qFormat="1"/>
     <w:lsdException w:name="index 1" w:semiHidden="1" w:unhideWhenUsed="1"/>
     <w:lsdException w:name="index 2" w:semiHidden="1" w:unhideWhenUsed="1"/>
     <w:lsdException w:name="index 3" w:semiHidden="1" w:unhideWhenUsed="1"/>
@@ -519,7 +638,7 @@
     <w:lsdException w:name="header" w:semiHidden="1" w:unhideWhenUsed="1"/>
     <w:lsdException w:name="footer" w:semiHidden="1" w:unhideWhenUsed="1"/>
     <w:lsdException w:name="index heading" w:semiHidden="1" w:unhideWhenUsed="1"/>
-    <w:lsdException w:name="caption" w:qFormat="1" w:semiHidden="1" w:uiPriority="35" w:unhideWhenUsed="1"/>
+    <w:lsdException w:name="caption" w:semiHidden="1" w:uiPriority="35" w:unhideWhenUsed="1" w:qFormat="1"/>
     <w:lsdException w:name="table of figures" w:semiHidden="1" w:unhideWhenUsed="1"/>
     <w:lsdException w:name="envelope address" w:semiHidden="1" w:unhideWhenUsed="1"/>
     <w:lsdException w:name="envelope return" w:semiHidden="1" w:unhideWhenUsed="1"/>
@@ -547,7 +666,7 @@
     <w:lsdException w:name="List Number 3" w:semiHidden="1" w:unhideWhenUsed="1"/>
     <w:lsdException w:name="List Number 4" w:semiHidden="1" w:unhideWhenUsed="1"/>
     <w:lsdException w:name="List Number 5" w:semiHidden="1" w:unhideWhenUsed="1"/>
-    <w:lsdException w:name="Title" w:qFormat="1" w:uiPriority="10"/>
+    <w:lsdException w:name="Title" w:uiPriority="10" w:qFormat="1"/>
     <w:lsdException w:name="Closing" w:semiHidden="1" w:unhideWhenUsed="1"/>
     <w:lsdException w:name="Signature" w:semiHidden="1" w:unhideWhenUsed="1"/>
     <w:lsdException w:name="Default Paragraph Font" w:semiHidden="1" w:uiPriority="1" w:unhideWhenUsed="1"/>
@@ -559,7 +678,7 @@
     <w:lsdException w:name="List Continue 4" w:semiHidden="1" w:unhideWhenUsed="1"/>
     <w:lsdException w:name="List Continue 5" w:semiHidden="1" w:unhideWhenUsed="1"/>
     <w:lsdException w:name="Message Header" w:semiHidden="1" w:unhideWhenUsed="1"/>
-    <w:lsdException w:name="Subtitle" w:qFormat="1" w:uiPriority="11"/>
+    <w:lsdException w:name="Subtitle" w:uiPriority="11" w:qFormat="1"/>
     <w:lsdException w:name="Salutation" w:semiHidden="1" w:unhideWhenUsed="1"/>
     <w:lsdException w:name="Date" w:semiHidden="1" w:unhideWhenUsed="1"/>
     <w:lsdException w:name="Body Text First Indent" w:semiHidden="1" w:unhideWhenUsed="1"/>
@@ -572,8 +691,8 @@
     <w:lsdException w:name="Block Text" w:semiHidden="1" w:unhideWhenUsed="1"/>
     <w:lsdException w:name="Hyperlink" w:semiHidden="1" w:unhideWhenUsed="1"/>
     <w:lsdException w:name="FollowedHyperlink" w:semiHidden="1" w:unhideWhenUsed="1"/>
-    <w:lsdException w:name="Strong" w:qFormat="1" w:uiPriority="22"/>
-    <w:lsdException w:name="Emphasis" w:qFormat="1" w:uiPriority="20"/>
+    <w:lsdException w:name="Strong" w:uiPriority="22" w:qFormat="1"/>
+    <w:lsdException w:name="Emphasis" w:uiPriority="20" w:qFormat="1"/>
     <w:lsdException w:name="Document Map" w:semiHidden="1" w:unhideWhenUsed="1"/>
     <w:lsdException w:name="Plain Text" w:semiHidden="1" w:unhideWhenUsed="1"/>
     <w:lsdException w:name="E-mail Signature" w:semiHidden="1" w:unhideWhenUsed="1"/>
@@ -642,7 +761,7 @@
     <w:lsdException w:name="Table Grid" w:uiPriority="39"/>
     <w:lsdException w:name="Table Theme" w:semiHidden="1" w:unhideWhenUsed="1"/>
     <w:lsdException w:name="Placeholder Text" w:semiHidden="1"/>
-    <w:lsdException w:name="No Spacing" w:qFormat="1" w:uiPriority="1"/>
+    <w:lsdException w:name="No Spacing" w:uiPriority="1" w:qFormat="1"/>
     <w:lsdException w:name="Light Shading" w:uiPriority="60"/>
     <w:lsdException w:name="Light List" w:uiPriority="61"/>
     <w:lsdException w:name="Light Grid" w:uiPriority="62"/>
@@ -664,9 +783,9 @@
     <w:lsdException w:name="Medium Shading 2 Accent 1" w:uiPriority="64"/>
     <w:lsdException w:name="Medium List 1 Accent 1" w:uiPriority="65"/>
     <w:lsdException w:name="Revision" w:semiHidden="1"/>
-    <w:lsdException w:name="List Paragraph" w:qFormat="1" w:uiPriority="34"/>
-    <w:lsdException w:name="Quote" w:qFormat="1" w:uiPriority="29"/>
-    <w:lsdException w:name="Intense Quote" w:qFormat="1" w:uiPriority="30"/>
+    <w:lsdException w:name="List Paragraph" w:uiPriority="34" w:qFormat="1"/>
+    <w:lsdException w:name="Quote" w:uiPriority="29" w:qFormat="1"/>
+    <w:lsdException w:name="Intense Quote" w:uiPriority="30" w:qFormat="1"/>
     <w:lsdException w:name="Medium List 2 Accent 1" w:uiPriority="66"/>
     <w:lsdException w:name="Medium Grid 1 Accent 1" w:uiPriority="67"/>
     <w:lsdException w:name="Medium Grid 2 Accent 1" w:uiPriority="68"/>
@@ -745,13 +864,13 @@
     <w:lsdException w:name="Colorful Shading Accent 6" w:uiPriority="71"/>
     <w:lsdException w:name="Colorful List Accent 6" w:uiPriority="72"/>
     <w:lsdException w:name="Colorful Grid Accent 6" w:uiPriority="73"/>
-    <w:lsdException w:name="Subtle Emphasis" w:qFormat="1" w:uiPriority="19"/>
-    <w:lsdException w:name="Intense Emphasis" w:qFormat="1" w:uiPriority="21"/>
-    <w:lsdException w:name="Subtle Reference" w:qFormat="1" w:uiPriority="31"/>
-    <w:lsdException w:name="Intense Reference" w:qFormat="1" w:uiPriority="32"/>
-    <w:lsdException w:name="Book Title" w:qFormat="1" w:uiPriority="33"/>
+    <w:lsdException w:name="Subtle Emphasis" w:uiPriority="19" w:qFormat="1"/>
+    <w:lsdException w:name="Intense Emphasis" w:uiPriority="21" w:qFormat="1"/>
+    <w:lsdException w:name="Subtle Reference" w:uiPriority="31" w:qFormat="1"/>
+    <w:lsdException w:name="Intense Reference" w:uiPriority="32" w:qFormat="1"/>
+    <w:lsdException w:name="Book Title" w:uiPriority="33" w:qFormat="1"/>
     <w:lsdException w:name="Bibliography" w:semiHidden="1" w:uiPriority="37" w:unhideWhenUsed="1"/>
-    <w:lsdException w:name="TOC Heading" w:qFormat="1" w:semiHidden="1" w:uiPriority="39" w:unhideWhenUsed="1"/>
+    <w:lsdException w:name="TOC Heading" w:semiHidden="1" w:uiPriority="39" w:unhideWhenUsed="1" w:qFormat="1"/>
     <w:lsdException w:name="Plain Table 1" w:uiPriority="41"/>
     <w:lsdException w:name="Plain Table 2" w:uiPriority="42"/>
     <w:lsdException w:name="Plain Table 3" w:uiPriority="43"/>
@@ -862,12 +981,12 @@
     <w:lsdException w:name="Unresolved Mention" w:semiHidden="1" w:unhideWhenUsed="1"/>
     <w:lsdException w:name="Smart Link" w:semiHidden="1" w:unhideWhenUsed="1"/>
   </w:latentStyles>
-  <w:style w:default="1" w:styleId="Normal" w:type="paragraph">
+  <w:style w:type="paragraph" w:default="1" w:styleId="Normal">
     <w:name w:val="Normal"/>
     <w:qFormat/>
     <w:rsid w:val="002A56B3"/>
   </w:style>
-  <w:style w:styleId="Heading1" w:type="paragraph">
+  <w:style w:type="paragraph" w:styleId="Heading1">
     <w:name w:val="heading 1"/>
     <w:basedOn w:val="Normal"/>
     <w:next w:val="Normal"/>
@@ -876,7 +995,7 @@
     <w:qFormat/>
     <w:rsid w:val="00794EEB"/>
     <w:pPr>
-      <w:spacing w:after="120" w:before="120"/>
+      <w:spacing w:before="120" w:after="120"/>
       <w:outlineLvl w:val="0"/>
     </w:pPr>
     <w:rPr>
@@ -884,7 +1003,7 @@
       <w:bCs/>
     </w:rPr>
   </w:style>
-  <w:style w:styleId="Heading2" w:type="paragraph">
+  <w:style w:type="paragraph" w:styleId="Heading2">
     <w:name w:val="heading 2"/>
     <w:basedOn w:val="Normal"/>
     <w:next w:val="Normal"/>
@@ -894,7 +1013,7 @@
     <w:qFormat/>
     <w:rsid w:val="00794EEB"/>
     <w:pPr>
-      <w:spacing w:after="120" w:before="120"/>
+      <w:spacing w:before="120" w:after="120"/>
       <w:outlineLvl w:val="1"/>
     </w:pPr>
     <w:rPr>
@@ -902,7 +1021,7 @@
       <w:bCs/>
     </w:rPr>
   </w:style>
-  <w:style w:styleId="Heading3" w:type="paragraph">
+  <w:style w:type="paragraph" w:styleId="Heading3">
     <w:name w:val="heading 3"/>
     <w:basedOn w:val="Normal"/>
     <w:next w:val="Normal"/>
@@ -919,33 +1038,34 @@
       <w:bCs/>
     </w:rPr>
   </w:style>
-  <w:style w:default="1" w:styleId="DefaultParagraphFont" w:type="character">
+  <w:style w:type="character" w:default="1" w:styleId="DefaultParagraphFont">
     <w:name w:val="Default Paragraph Font"/>
     <w:uiPriority w:val="1"/>
+    <w:semiHidden/>
     <w:unhideWhenUsed/>
   </w:style>
-  <w:style w:default="1" w:styleId="TableNormal" w:type="table">
+  <w:style w:type="table" w:default="1" w:styleId="TableNormal">
     <w:name w:val="Normal Table"/>
     <w:uiPriority w:val="99"/>
     <w:semiHidden/>
     <w:unhideWhenUsed/>
     <w:tblPr>
-      <w:tblInd w:type="dxa" w:w="0"/>
+      <w:tblInd w:w="0" w:type="dxa"/>
       <w:tblCellMar>
-        <w:top w:type="dxa" w:w="0"/>
-        <w:left w:type="dxa" w:w="108"/>
-        <w:bottom w:type="dxa" w:w="0"/>
-        <w:right w:type="dxa" w:w="108"/>
+        <w:top w:w="0" w:type="dxa"/>
+        <w:left w:w="108" w:type="dxa"/>
+        <w:bottom w:w="0" w:type="dxa"/>
+        <w:right w:w="108" w:type="dxa"/>
       </w:tblCellMar>
     </w:tblPr>
   </w:style>
-  <w:style w:default="1" w:styleId="NoList" w:type="numbering">
+  <w:style w:type="numbering" w:default="1" w:styleId="NoList">
     <w:name w:val="No List"/>
     <w:uiPriority w:val="99"/>
     <w:semiHidden/>
     <w:unhideWhenUsed/>
   </w:style>
-  <w:style w:customStyle="1" w:styleId="Heading1Char" w:type="character">
+  <w:style w:type="character" w:customStyle="1" w:styleId="Heading1Char">
     <w:name w:val="Heading 1 Char"/>
     <w:basedOn w:val="DefaultParagraphFont"/>
     <w:link w:val="Heading1"/>
@@ -956,7 +1076,7 @@
       <w:bCs/>
     </w:rPr>
   </w:style>
-  <w:style w:customStyle="1" w:styleId="Heading2Char" w:type="character">
+  <w:style w:type="character" w:customStyle="1" w:styleId="Heading2Char">
     <w:name w:val="Heading 2 Char"/>
     <w:basedOn w:val="DefaultParagraphFont"/>
     <w:link w:val="Heading2"/>
@@ -967,7 +1087,7 @@
       <w:bCs/>
     </w:rPr>
   </w:style>
-  <w:style w:customStyle="1" w:styleId="Heading3Char" w:type="character">
+  <w:style w:type="character" w:customStyle="1" w:styleId="Heading3Char">
     <w:name w:val="Heading 3 Char"/>
     <w:basedOn w:val="DefaultParagraphFont"/>
     <w:link w:val="Heading3"/>
@@ -978,7 +1098,7 @@
       <w:bCs/>
     </w:rPr>
   </w:style>
-  <w:style w:styleId="BodyText" w:type="paragraph">
+  <w:style w:type="paragraph" w:styleId="BodyText">
     <w:name w:val="Body Text"/>
     <w:basedOn w:val="Normal"/>
     <w:link w:val="BodyTextChar"/>
@@ -986,24 +1106,24 @@
     <w:unhideWhenUsed/>
     <w:rsid w:val="00794EEB"/>
     <w:pPr>
-      <w:spacing w:after="120" w:before="120"/>
+      <w:spacing w:before="120" w:after="120"/>
     </w:pPr>
   </w:style>
-  <w:style w:customStyle="1" w:styleId="BodyTextChar" w:type="character">
+  <w:style w:type="character" w:customStyle="1" w:styleId="BodyTextChar">
     <w:name w:val="Body Text Char"/>
     <w:basedOn w:val="DefaultParagraphFont"/>
     <w:link w:val="BodyText"/>
     <w:uiPriority w:val="99"/>
     <w:rsid w:val="00794EEB"/>
   </w:style>
-  <w:style w:styleId="ListParagraph" w:type="paragraph">
+  <w:style w:type="paragraph" w:styleId="ListParagraph">
     <w:name w:val="List Paragraph"/>
     <w:basedOn w:val="BodyText"/>
     <w:uiPriority w:val="34"/>
     <w:qFormat/>
     <w:rsid w:val="002A56B3"/>
   </w:style>
-  <w:style w:styleId="NormalIndent" w:type="paragraph">
+  <w:style w:type="paragraph" w:styleId="NormalIndent">
     <w:name w:val="Normal Indent"/>
     <w:basedOn w:val="Normal"/>
     <w:uiPriority w:val="99"/>
@@ -1014,7 +1134,7 @@
       <w:ind w:left="720"/>
     </w:pPr>
   </w:style>
-  <w:style w:styleId="ListBullet" w:type="paragraph">
+  <w:style w:type="paragraph" w:styleId="ListBullet">
     <w:name w:val="List Bullet"/>
     <w:basedOn w:val="BodyText"/>
     <w:uiPriority w:val="99"/>
@@ -1024,267 +1144,235 @@
       <w:numPr>
         <w:numId w:val="11"/>
       </w:numPr>
-      <w:spacing w:after="0" w:before="0"/>
+      <w:spacing w:before="0" w:after="0"/>
     </w:pPr>
   </w:style>
   <w:style w:type="paragraph" w:customStyle="1" w:styleId="SourceCode">
     <w:name w:val="Source Code"/>
     <w:basedOn w:val="Normal"/>
-    <w:link w:val="VerbatimChar"/>
     <w:pPr>
-      <w:wordWrap w:val="off"/>
-      <w:shd w:val="clear" w:fill="f1f3f5"/>
+      <w:shd w:val="clear" w:color="auto" w:fill="F1F3F5"/>
+      <w:wordWrap w:val="0"/>
     </w:pPr>
   </w:style>
   <w:style w:type="character" w:customStyle="1" w:styleId="KeywordTok">
     <w:name w:val="KeywordTok"/>
-    <w:basedOn w:val="VerbatimChar"/>
-    <w:rPr>
-      <w:color w:val="003b4f"/>
-      <w:shd w:val="clear" w:fill="f1f3f5"/>
+    <w:rPr>
+      <w:color w:val="003B4F"/>
+      <w:shd w:val="clear" w:color="auto" w:fill="F1F3F5"/>
     </w:rPr>
   </w:style>
   <w:style w:type="character" w:customStyle="1" w:styleId="DataTypeTok">
     <w:name w:val="DataTypeTok"/>
-    <w:basedOn w:val="VerbatimChar"/>
-    <w:rPr>
-      <w:color w:val="ad0000"/>
-      <w:shd w:val="clear" w:fill="f1f3f5"/>
+    <w:rPr>
+      <w:color w:val="AD0000"/>
+      <w:shd w:val="clear" w:color="auto" w:fill="F1F3F5"/>
     </w:rPr>
   </w:style>
   <w:style w:type="character" w:customStyle="1" w:styleId="DecValTok">
     <w:name w:val="DecValTok"/>
-    <w:basedOn w:val="VerbatimChar"/>
-    <w:rPr>
-      <w:color w:val="ad0000"/>
-      <w:shd w:val="clear" w:fill="f1f3f5"/>
+    <w:rPr>
+      <w:color w:val="AD0000"/>
+      <w:shd w:val="clear" w:color="auto" w:fill="F1F3F5"/>
     </w:rPr>
   </w:style>
   <w:style w:type="character" w:customStyle="1" w:styleId="BaseNTok">
     <w:name w:val="BaseNTok"/>
-    <w:basedOn w:val="VerbatimChar"/>
-    <w:rPr>
-      <w:color w:val="ad0000"/>
-      <w:shd w:val="clear" w:fill="f1f3f5"/>
+    <w:rPr>
+      <w:color w:val="AD0000"/>
+      <w:shd w:val="clear" w:color="auto" w:fill="F1F3F5"/>
     </w:rPr>
   </w:style>
   <w:style w:type="character" w:customStyle="1" w:styleId="FloatTok">
     <w:name w:val="FloatTok"/>
-    <w:basedOn w:val="VerbatimChar"/>
-    <w:rPr>
-      <w:color w:val="ad0000"/>
-      <w:shd w:val="clear" w:fill="f1f3f5"/>
+    <w:rPr>
+      <w:color w:val="AD0000"/>
+      <w:shd w:val="clear" w:color="auto" w:fill="F1F3F5"/>
     </w:rPr>
   </w:style>
   <w:style w:type="character" w:customStyle="1" w:styleId="ConstantTok">
     <w:name w:val="ConstantTok"/>
-    <w:basedOn w:val="VerbatimChar"/>
-    <w:rPr>
-      <w:color w:val="8f5902"/>
-      <w:shd w:val="clear" w:fill="f1f3f5"/>
+    <w:rPr>
+      <w:color w:val="8F5902"/>
+      <w:shd w:val="clear" w:color="auto" w:fill="F1F3F5"/>
     </w:rPr>
   </w:style>
   <w:style w:type="character" w:customStyle="1" w:styleId="CharTok">
     <w:name w:val="CharTok"/>
-    <w:basedOn w:val="VerbatimChar"/>
-    <w:rPr>
-      <w:color w:val="20794d"/>
-      <w:shd w:val="clear" w:fill="f1f3f5"/>
+    <w:rPr>
+      <w:color w:val="20794D"/>
+      <w:shd w:val="clear" w:color="auto" w:fill="F1F3F5"/>
     </w:rPr>
   </w:style>
   <w:style w:type="character" w:customStyle="1" w:styleId="SpecialCharTok">
     <w:name w:val="SpecialCharTok"/>
-    <w:basedOn w:val="VerbatimChar"/>
-    <w:rPr>
-      <w:color w:val="5e5e5e"/>
-      <w:shd w:val="clear" w:fill="f1f3f5"/>
+    <w:rPr>
+      <w:color w:val="5E5E5E"/>
+      <w:shd w:val="clear" w:color="auto" w:fill="F1F3F5"/>
     </w:rPr>
   </w:style>
   <w:style w:type="character" w:customStyle="1" w:styleId="StringTok">
     <w:name w:val="StringTok"/>
-    <w:basedOn w:val="VerbatimChar"/>
-    <w:rPr>
-      <w:color w:val="20794d"/>
-      <w:shd w:val="clear" w:fill="f1f3f5"/>
+    <w:rPr>
+      <w:color w:val="20794D"/>
+      <w:shd w:val="clear" w:color="auto" w:fill="F1F3F5"/>
     </w:rPr>
   </w:style>
   <w:style w:type="character" w:customStyle="1" w:styleId="VerbatimStringTok">
     <w:name w:val="VerbatimStringTok"/>
-    <w:basedOn w:val="VerbatimChar"/>
-    <w:rPr>
-      <w:color w:val="20794d"/>
-      <w:shd w:val="clear" w:fill="f1f3f5"/>
+    <w:rPr>
+      <w:color w:val="20794D"/>
+      <w:shd w:val="clear" w:color="auto" w:fill="F1F3F5"/>
     </w:rPr>
   </w:style>
   <w:style w:type="character" w:customStyle="1" w:styleId="SpecialStringTok">
     <w:name w:val="SpecialStringTok"/>
-    <w:basedOn w:val="VerbatimChar"/>
-    <w:rPr>
-      <w:color w:val="20794d"/>
-      <w:shd w:val="clear" w:fill="f1f3f5"/>
+    <w:rPr>
+      <w:color w:val="20794D"/>
+      <w:shd w:val="clear" w:color="auto" w:fill="F1F3F5"/>
     </w:rPr>
   </w:style>
   <w:style w:type="character" w:customStyle="1" w:styleId="ImportTok">
     <w:name w:val="ImportTok"/>
-    <w:basedOn w:val="VerbatimChar"/>
-    <w:rPr>
-      <w:color w:val="00769e"/>
-      <w:shd w:val="clear" w:fill="f1f3f5"/>
+    <w:rPr>
+      <w:color w:val="00769E"/>
+      <w:shd w:val="clear" w:color="auto" w:fill="F1F3F5"/>
     </w:rPr>
   </w:style>
   <w:style w:type="character" w:customStyle="1" w:styleId="CommentTok">
     <w:name w:val="CommentTok"/>
-    <w:basedOn w:val="VerbatimChar"/>
-    <w:rPr>
-      <w:color w:val="5e5e5e"/>
-      <w:shd w:val="clear" w:fill="f1f3f5"/>
+    <w:rPr>
+      <w:color w:val="5E5E5E"/>
+      <w:shd w:val="clear" w:color="auto" w:fill="F1F3F5"/>
     </w:rPr>
   </w:style>
   <w:style w:type="character" w:customStyle="1" w:styleId="DocumentationTok">
     <w:name w:val="DocumentationTok"/>
-    <w:basedOn w:val="VerbatimChar"/>
-    <w:rPr>
-      <w:color w:val="5e5e5e"/>
-      <w:shd w:val="clear" w:fill="f1f3f5"/>
+    <w:rPr>
       <w:i/>
+      <w:color w:val="5E5E5E"/>
+      <w:shd w:val="clear" w:color="auto" w:fill="F1F3F5"/>
     </w:rPr>
   </w:style>
   <w:style w:type="character" w:customStyle="1" w:styleId="AnnotationTok">
     <w:name w:val="AnnotationTok"/>
-    <w:basedOn w:val="VerbatimChar"/>
-    <w:rPr>
-      <w:color w:val="5e5e5e"/>
-      <w:shd w:val="clear" w:fill="f1f3f5"/>
+    <w:rPr>
+      <w:color w:val="5E5E5E"/>
+      <w:shd w:val="clear" w:color="auto" w:fill="F1F3F5"/>
     </w:rPr>
   </w:style>
   <w:style w:type="character" w:customStyle="1" w:styleId="CommentVarTok">
     <w:name w:val="CommentVarTok"/>
-    <w:basedOn w:val="VerbatimChar"/>
-    <w:rPr>
-      <w:color w:val="5e5e5e"/>
-      <w:shd w:val="clear" w:fill="f1f3f5"/>
+    <w:rPr>
       <w:i/>
+      <w:color w:val="5E5E5E"/>
+      <w:shd w:val="clear" w:color="auto" w:fill="F1F3F5"/>
     </w:rPr>
   </w:style>
   <w:style w:type="character" w:customStyle="1" w:styleId="OtherTok">
     <w:name w:val="OtherTok"/>
-    <w:basedOn w:val="VerbatimChar"/>
-    <w:rPr>
-      <w:color w:val="003b4f"/>
-      <w:shd w:val="clear" w:fill="f1f3f5"/>
+    <w:rPr>
+      <w:color w:val="003B4F"/>
+      <w:shd w:val="clear" w:color="auto" w:fill="F1F3F5"/>
     </w:rPr>
   </w:style>
   <w:style w:type="character" w:customStyle="1" w:styleId="FunctionTok">
     <w:name w:val="FunctionTok"/>
-    <w:basedOn w:val="VerbatimChar"/>
-    <w:rPr>
-      <w:color w:val="4758ab"/>
-      <w:shd w:val="clear" w:fill="f1f3f5"/>
+    <w:rPr>
+      <w:color w:val="4758AB"/>
+      <w:shd w:val="clear" w:color="auto" w:fill="F1F3F5"/>
     </w:rPr>
   </w:style>
   <w:style w:type="character" w:customStyle="1" w:styleId="VariableTok">
     <w:name w:val="VariableTok"/>
-    <w:basedOn w:val="VerbatimChar"/>
     <w:rPr>
       <w:color w:val="111111"/>
-      <w:shd w:val="clear" w:fill="f1f3f5"/>
+      <w:shd w:val="clear" w:color="auto" w:fill="F1F3F5"/>
     </w:rPr>
   </w:style>
   <w:style w:type="character" w:customStyle="1" w:styleId="ControlFlowTok">
     <w:name w:val="ControlFlowTok"/>
-    <w:basedOn w:val="VerbatimChar"/>
-    <w:rPr>
-      <w:color w:val="003b4f"/>
-      <w:shd w:val="clear" w:fill="f1f3f5"/>
+    <w:rPr>
+      <w:color w:val="003B4F"/>
+      <w:shd w:val="clear" w:color="auto" w:fill="F1F3F5"/>
     </w:rPr>
   </w:style>
   <w:style w:type="character" w:customStyle="1" w:styleId="OperatorTok">
     <w:name w:val="OperatorTok"/>
-    <w:basedOn w:val="VerbatimChar"/>
-    <w:rPr>
-      <w:color w:val="5e5e5e"/>
-      <w:shd w:val="clear" w:fill="f1f3f5"/>
+    <w:rPr>
+      <w:color w:val="5E5E5E"/>
+      <w:shd w:val="clear" w:color="auto" w:fill="F1F3F5"/>
     </w:rPr>
   </w:style>
   <w:style w:type="character" w:customStyle="1" w:styleId="BuiltInTok">
     <w:name w:val="BuiltInTok"/>
-    <w:basedOn w:val="VerbatimChar"/>
-    <w:rPr>
-      <w:color w:val="003b4f"/>
-      <w:shd w:val="clear" w:fill="f1f3f5"/>
+    <w:rPr>
+      <w:color w:val="003B4F"/>
+      <w:shd w:val="clear" w:color="auto" w:fill="F1F3F5"/>
     </w:rPr>
   </w:style>
   <w:style w:type="character" w:customStyle="1" w:styleId="ExtensionTok">
     <w:name w:val="ExtensionTok"/>
-    <w:basedOn w:val="VerbatimChar"/>
-    <w:rPr>
-      <w:color w:val="003b4f"/>
-      <w:shd w:val="clear" w:fill="f1f3f5"/>
+    <w:rPr>
+      <w:color w:val="003B4F"/>
+      <w:shd w:val="clear" w:color="auto" w:fill="F1F3F5"/>
     </w:rPr>
   </w:style>
   <w:style w:type="character" w:customStyle="1" w:styleId="PreprocessorTok">
     <w:name w:val="PreprocessorTok"/>
-    <w:basedOn w:val="VerbatimChar"/>
-    <w:rPr>
-      <w:color w:val="ad0000"/>
-      <w:shd w:val="clear" w:fill="f1f3f5"/>
+    <w:rPr>
+      <w:color w:val="AD0000"/>
+      <w:shd w:val="clear" w:color="auto" w:fill="F1F3F5"/>
     </w:rPr>
   </w:style>
   <w:style w:type="character" w:customStyle="1" w:styleId="AttributeTok">
     <w:name w:val="AttributeTok"/>
-    <w:basedOn w:val="VerbatimChar"/>
     <w:rPr>
       <w:color w:val="657422"/>
-      <w:shd w:val="clear" w:fill="f1f3f5"/>
+      <w:shd w:val="clear" w:color="auto" w:fill="F1F3F5"/>
     </w:rPr>
   </w:style>
   <w:style w:type="character" w:customStyle="1" w:styleId="RegionMarkerTok">
     <w:name w:val="RegionMarkerTok"/>
-    <w:basedOn w:val="VerbatimChar"/>
-    <w:rPr>
-      <w:color w:val="003b4f"/>
-      <w:shd w:val="clear" w:fill="f1f3f5"/>
+    <w:rPr>
+      <w:color w:val="003B4F"/>
+      <w:shd w:val="clear" w:color="auto" w:fill="F1F3F5"/>
     </w:rPr>
   </w:style>
   <w:style w:type="character" w:customStyle="1" w:styleId="InformationTok">
     <w:name w:val="InformationTok"/>
-    <w:basedOn w:val="VerbatimChar"/>
-    <w:rPr>
-      <w:color w:val="5e5e5e"/>
-      <w:shd w:val="clear" w:fill="f1f3f5"/>
+    <w:rPr>
+      <w:color w:val="5E5E5E"/>
+      <w:shd w:val="clear" w:color="auto" w:fill="F1F3F5"/>
     </w:rPr>
   </w:style>
   <w:style w:type="character" w:customStyle="1" w:styleId="WarningTok">
     <w:name w:val="WarningTok"/>
-    <w:basedOn w:val="VerbatimChar"/>
-    <w:rPr>
-      <w:color w:val="5e5e5e"/>
-      <w:shd w:val="clear" w:fill="f1f3f5"/>
+    <w:rPr>
       <w:i/>
+      <w:color w:val="5E5E5E"/>
+      <w:shd w:val="clear" w:color="auto" w:fill="F1F3F5"/>
     </w:rPr>
   </w:style>
   <w:style w:type="character" w:customStyle="1" w:styleId="AlertTok">
     <w:name w:val="AlertTok"/>
-    <w:basedOn w:val="VerbatimChar"/>
-    <w:rPr>
-      <w:color w:val="ad0000"/>
-      <w:shd w:val="clear" w:fill="f1f3f5"/>
+    <w:rPr>
+      <w:color w:val="AD0000"/>
+      <w:shd w:val="clear" w:color="auto" w:fill="F1F3F5"/>
     </w:rPr>
   </w:style>
   <w:style w:type="character" w:customStyle="1" w:styleId="ErrorTok">
     <w:name w:val="ErrorTok"/>
-    <w:basedOn w:val="VerbatimChar"/>
-    <w:rPr>
-      <w:color w:val="ad0000"/>
-      <w:shd w:val="clear" w:fill="f1f3f5"/>
+    <w:rPr>
+      <w:color w:val="AD0000"/>
+      <w:shd w:val="clear" w:color="auto" w:fill="F1F3F5"/>
     </w:rPr>
   </w:style>
   <w:style w:type="character" w:customStyle="1" w:styleId="NormalTok">
     <w:name w:val="NormalTok"/>
-    <w:basedOn w:val="VerbatimChar"/>
-    <w:rPr>
-      <w:color w:val="003b4f"/>
-      <w:shd w:val="clear" w:fill="f1f3f5"/>
+    <w:rPr>
+      <w:color w:val="003B4F"/>
+      <w:shd w:val="clear" w:color="auto" w:fill="F1F3F5"/>
     </w:rPr>
   </w:style>
 </w:styles>

</xml_diff>